<commit_message>
Traduction des algos 6 à 12
</commit_message>
<xml_diff>
--- a/doc/Rapport/Définition langage.docx
+++ b/doc/Rapport/Définition langage.docx
@@ -2092,6 +2092,34 @@
         </w:rPr>
         <w:t>}</w:t>
       </w:r>
+      <w:r>
+        <w:rPr>
+          <w:b/>
+        </w:rPr>
+        <w:t>sinon{</w:t>
+      </w:r>
+    </w:p>
+    <w:p>
+      <w:pPr>
+        <w:rPr>
+          <w:b/>
+        </w:rPr>
+      </w:pPr>
+    </w:p>
+    <w:p>
+      <w:pPr>
+        <w:rPr>
+          <w:b/>
+        </w:rPr>
+      </w:pPr>
+      <w:r>
+        <w:rPr>
+          <w:b/>
+        </w:rPr>
+        <w:t>}</w:t>
+      </w:r>
+      <w:bookmarkStart w:id="7" w:name="_GoBack"/>
+      <w:bookmarkEnd w:id="7"/>
     </w:p>
     <w:p/>
     <w:p>
@@ -2104,11 +2132,11 @@
       <w:pPr>
         <w:pStyle w:val="Titre1"/>
       </w:pPr>
-      <w:bookmarkStart w:id="7" w:name="_Toc472365599"/>
+      <w:bookmarkStart w:id="8" w:name="_Toc472365599"/>
       <w:r>
         <w:t>Déclaration et appel de fonction</w:t>
       </w:r>
-      <w:bookmarkEnd w:id="7"/>
+      <w:bookmarkEnd w:id="8"/>
     </w:p>
     <w:p/>
     <w:p>
@@ -2172,8 +2200,6 @@
         <w:tab/>
         <w:t>retourner variable ;</w:t>
       </w:r>
-      <w:bookmarkStart w:id="8" w:name="_GoBack"/>
-      <w:bookmarkEnd w:id="8"/>
     </w:p>
     <w:p>
       <w:pPr>
@@ -3307,7 +3333,7 @@
 </file>
 
 <file path=customXml/itemProps1.xml><?xml version="1.0" encoding="utf-8"?>
-<ds:datastoreItem xmlns:ds="http://schemas.openxmlformats.org/officeDocument/2006/customXml" ds:itemID="{657AF843-D5A9-8042-B6BB-6D8CF1B1B1FD}">
+<ds:datastoreItem xmlns:ds="http://schemas.openxmlformats.org/officeDocument/2006/customXml" ds:itemID="{EBAE4898-CE5E-5142-AD74-A173B4C3CFB4}">
   <ds:schemaRefs>
     <ds:schemaRef ds:uri="http://schemas.openxmlformats.org/officeDocument/2006/bibliography"/>
   </ds:schemaRefs>

</xml_diff>